<commit_message>
últimos retoques na documentação
</commit_message>
<xml_diff>
--- a/Documentation.docx
+++ b/Documentation.docx
@@ -887,7 +887,23 @@
           <w:sz w:val="24"/>
           <w:szCs w:val="24"/>
         </w:rPr>
-        <w:t>Trazer interesse sobre jogos para as pessoas, tanto quanto levá-las ao seu estilo de jogo preferido e mostrar opções para ela.</w:t>
+        <w:t xml:space="preserve">Trazer interesse sobre jogos para as pessoas, tanto quanto levá-las ao seu estilo de jogo preferido e mostrar opções para </w:t>
+      </w:r>
+      <w:r>
+        <w:rPr>
+          <w:rFonts w:ascii="Arial" w:hAnsi="Arial" w:cs="Arial"/>
+          <w:sz w:val="24"/>
+          <w:szCs w:val="24"/>
+        </w:rPr>
+        <w:t>a mesma</w:t>
+      </w:r>
+      <w:r>
+        <w:rPr>
+          <w:rFonts w:ascii="Arial" w:hAnsi="Arial" w:cs="Arial"/>
+          <w:sz w:val="24"/>
+          <w:szCs w:val="24"/>
+        </w:rPr>
+        <w:t>.</w:t>
       </w:r>
     </w:p>
     <w:p>
@@ -1523,7 +1539,23 @@
           <w:sz w:val="24"/>
           <w:szCs w:val="24"/>
         </w:rPr>
-        <w:t>Backup regular dos dados.</w:t>
+        <w:t>Backup regular dos dados</w:t>
+      </w:r>
+      <w:r>
+        <w:rPr>
+          <w:rFonts w:ascii="Arial" w:hAnsi="Arial" w:cs="Arial"/>
+          <w:sz w:val="24"/>
+          <w:szCs w:val="24"/>
+        </w:rPr>
+        <w:t xml:space="preserve"> numa máquina virtual</w:t>
+      </w:r>
+      <w:r>
+        <w:rPr>
+          <w:rFonts w:ascii="Arial" w:hAnsi="Arial" w:cs="Arial"/>
+          <w:sz w:val="24"/>
+          <w:szCs w:val="24"/>
+        </w:rPr>
+        <w:t>.</w:t>
       </w:r>
     </w:p>
     <w:p>
@@ -1789,34 +1821,30 @@
           <w:sz w:val="24"/>
           <w:szCs w:val="24"/>
         </w:rPr>
-        <w:t>Tempo de resposta rápido (preferencialmente menos de 2 segundos para operações comuns).</w:t>
-      </w:r>
-    </w:p>
-    <w:p>
-      <w:pPr>
-        <w:jc w:val="both"/>
-        <w:rPr>
-          <w:rFonts w:ascii="Arial" w:hAnsi="Arial" w:cs="Arial"/>
-          <w:sz w:val="24"/>
-          <w:szCs w:val="24"/>
-        </w:rPr>
-      </w:pPr>
-      <w:r>
-        <w:rPr>
-          <w:rFonts w:ascii="Arial" w:hAnsi="Arial" w:cs="Arial"/>
-          <w:sz w:val="24"/>
-          <w:szCs w:val="24"/>
-        </w:rPr>
-        <w:t>Sistema deve suportar pelo menos 10 usuários simultâneos.</w:t>
-      </w:r>
-    </w:p>
-    <w:p>
-      <w:pPr>
-        <w:jc w:val="both"/>
-        <w:rPr>
-          <w:rFonts w:ascii="Arial" w:hAnsi="Arial" w:cs="Arial"/>
-          <w:b/>
-          <w:bCs/>
+        <w:t xml:space="preserve">Tempo de resposta rápido (preferencialmente menos de </w:t>
+      </w:r>
+      <w:r>
+        <w:rPr>
+          <w:rFonts w:ascii="Arial" w:hAnsi="Arial" w:cs="Arial"/>
+          <w:sz w:val="24"/>
+          <w:szCs w:val="24"/>
+        </w:rPr>
+        <w:t>3</w:t>
+      </w:r>
+      <w:r>
+        <w:rPr>
+          <w:rFonts w:ascii="Arial" w:hAnsi="Arial" w:cs="Arial"/>
+          <w:sz w:val="24"/>
+          <w:szCs w:val="24"/>
+        </w:rPr>
+        <w:t xml:space="preserve"> segundos para operações comuns).</w:t>
+      </w:r>
+    </w:p>
+    <w:p>
+      <w:pPr>
+        <w:jc w:val="both"/>
+        <w:rPr>
+          <w:rFonts w:ascii="Arial" w:hAnsi="Arial" w:cs="Arial"/>
           <w:sz w:val="24"/>
           <w:szCs w:val="24"/>
         </w:rPr>
@@ -2169,23 +2197,23 @@
           <w:sz w:val="24"/>
           <w:szCs w:val="24"/>
         </w:rPr>
-        <w:t xml:space="preserve">Orçamento: O orçamento total para o projeto não deve exceder R$ </w:t>
-      </w:r>
-      <w:r>
-        <w:rPr>
-          <w:rFonts w:ascii="Arial" w:hAnsi="Arial" w:cs="Arial"/>
-          <w:sz w:val="24"/>
-          <w:szCs w:val="24"/>
-        </w:rPr>
-        <w:t>5</w:t>
-      </w:r>
-      <w:r>
-        <w:rPr>
-          <w:rFonts w:ascii="Arial" w:hAnsi="Arial" w:cs="Arial"/>
-          <w:sz w:val="24"/>
-          <w:szCs w:val="24"/>
-        </w:rPr>
-        <w:t>00.</w:t>
+        <w:t xml:space="preserve">Orçamento: </w:t>
+      </w:r>
+      <w:r>
+        <w:rPr>
+          <w:rFonts w:ascii="Arial" w:hAnsi="Arial" w:cs="Arial"/>
+          <w:sz w:val="24"/>
+          <w:szCs w:val="24"/>
+        </w:rPr>
+        <w:t>O projeto deve ser produzido com os materiais disponíveis da faculdade, tanto quanto outros gratuitos na internet, portanto, não será gasto dinheiro</w:t>
+      </w:r>
+      <w:r>
+        <w:rPr>
+          <w:rFonts w:ascii="Arial" w:hAnsi="Arial" w:cs="Arial"/>
+          <w:sz w:val="24"/>
+          <w:szCs w:val="24"/>
+        </w:rPr>
+        <w:t>.</w:t>
       </w:r>
     </w:p>
     <w:p>
@@ -2598,7 +2626,23 @@
           <w:sz w:val="24"/>
           <w:szCs w:val="24"/>
         </w:rPr>
-        <w:t xml:space="preserve"> (Essencial)</w:t>
+        <w:t xml:space="preserve"> (</w:t>
+      </w:r>
+      <w:r>
+        <w:rPr>
+          <w:rFonts w:ascii="Arial" w:hAnsi="Arial" w:cs="Arial"/>
+          <w:sz w:val="24"/>
+          <w:szCs w:val="24"/>
+        </w:rPr>
+        <w:t>Importante</w:t>
+      </w:r>
+      <w:r>
+        <w:rPr>
+          <w:rFonts w:ascii="Arial" w:hAnsi="Arial" w:cs="Arial"/>
+          <w:sz w:val="24"/>
+          <w:szCs w:val="24"/>
+        </w:rPr>
+        <w:t>)</w:t>
       </w:r>
     </w:p>
     <w:p>
@@ -2642,8 +2686,128 @@
           <w:sz w:val="24"/>
           <w:szCs w:val="24"/>
         </w:rPr>
-        <w:t xml:space="preserve"> (Essencial)</w:t>
-      </w:r>
+        <w:t xml:space="preserve"> (</w:t>
+      </w:r>
+      <w:r>
+        <w:rPr>
+          <w:rFonts w:ascii="Arial" w:hAnsi="Arial" w:cs="Arial"/>
+          <w:sz w:val="24"/>
+          <w:szCs w:val="24"/>
+        </w:rPr>
+        <w:t>Importante</w:t>
+      </w:r>
+      <w:r>
+        <w:rPr>
+          <w:rFonts w:ascii="Arial" w:hAnsi="Arial" w:cs="Arial"/>
+          <w:sz w:val="24"/>
+          <w:szCs w:val="24"/>
+        </w:rPr>
+        <w:t>)</w:t>
+      </w:r>
+    </w:p>
+    <w:p>
+      <w:pPr>
+        <w:jc w:val="both"/>
+        <w:rPr>
+          <w:rFonts w:ascii="Arial" w:hAnsi="Arial" w:cs="Arial"/>
+          <w:sz w:val="24"/>
+          <w:szCs w:val="24"/>
+        </w:rPr>
+      </w:pPr>
+    </w:p>
+    <w:p>
+      <w:pPr>
+        <w:jc w:val="both"/>
+        <w:rPr>
+          <w:rFonts w:ascii="Arial" w:hAnsi="Arial" w:cs="Arial"/>
+          <w:sz w:val="24"/>
+          <w:szCs w:val="24"/>
+        </w:rPr>
+      </w:pPr>
+    </w:p>
+    <w:p>
+      <w:pPr>
+        <w:jc w:val="both"/>
+        <w:rPr>
+          <w:rFonts w:ascii="Arial" w:hAnsi="Arial" w:cs="Arial"/>
+          <w:sz w:val="24"/>
+          <w:szCs w:val="24"/>
+        </w:rPr>
+      </w:pPr>
+    </w:p>
+    <w:p>
+      <w:pPr>
+        <w:jc w:val="both"/>
+        <w:rPr>
+          <w:rFonts w:ascii="Arial" w:hAnsi="Arial" w:cs="Arial"/>
+          <w:sz w:val="24"/>
+          <w:szCs w:val="24"/>
+        </w:rPr>
+      </w:pPr>
+    </w:p>
+    <w:p>
+      <w:pPr>
+        <w:jc w:val="both"/>
+        <w:rPr>
+          <w:rFonts w:ascii="Arial" w:hAnsi="Arial" w:cs="Arial"/>
+          <w:sz w:val="24"/>
+          <w:szCs w:val="24"/>
+        </w:rPr>
+      </w:pPr>
+    </w:p>
+    <w:p>
+      <w:pPr>
+        <w:jc w:val="both"/>
+        <w:rPr>
+          <w:rFonts w:ascii="Arial" w:hAnsi="Arial" w:cs="Arial"/>
+          <w:sz w:val="24"/>
+          <w:szCs w:val="24"/>
+          <w:lang w:val="en-US"/>
+        </w:rPr>
+      </w:pPr>
+      <w:proofErr w:type="spellStart"/>
+      <w:r>
+        <w:rPr>
+          <w:rFonts w:ascii="Arial" w:hAnsi="Arial" w:cs="Arial"/>
+          <w:sz w:val="24"/>
+          <w:szCs w:val="24"/>
+          <w:lang w:val="en-US"/>
+        </w:rPr>
+        <w:t>Github</w:t>
+      </w:r>
+      <w:proofErr w:type="spellEnd"/>
+      <w:r>
+        <w:rPr>
+          <w:rFonts w:ascii="Arial" w:hAnsi="Arial" w:cs="Arial"/>
+          <w:sz w:val="24"/>
+          <w:szCs w:val="24"/>
+          <w:lang w:val="en-US"/>
+        </w:rPr>
+        <w:t xml:space="preserve">: </w:t>
+      </w:r>
+      <w:hyperlink r:id="rId5" w:history="1">
+        <w:r>
+          <w:rPr>
+            <w:rStyle w:val="Hyperlink"/>
+            <w:rFonts w:ascii="Arial" w:hAnsi="Arial" w:cs="Arial"/>
+            <w:sz w:val="24"/>
+            <w:szCs w:val="24"/>
+            <w:lang w:val="en-US"/>
+          </w:rPr>
+          <w:t>https://github.com/DanielDalbelo/Individual-Project-SPTech</w:t>
+        </w:r>
+      </w:hyperlink>
+    </w:p>
+    <w:p>
+      <w:pPr>
+        <w:jc w:val="both"/>
+        <w:rPr>
+          <w:rFonts w:ascii="Arial" w:hAnsi="Arial" w:cs="Arial"/>
+          <w:sz w:val="24"/>
+          <w:szCs w:val="24"/>
+          <w:lang w:val="en-US"/>
+        </w:rPr>
+      </w:pPr>
     </w:p>
     <w:sectPr>
       <w:pgSz w:w="11906" w:h="16838"/>
@@ -3263,12 +3427,23 @@
     <w:name w:val="Hyperlink"/>
     <w:basedOn w:val="Fontepargpadro"/>
     <w:uiPriority w:val="99"/>
-    <w:semiHidden/>
     <w:unhideWhenUsed/>
     <w:rsid w:val="008A5599"/>
     <w:rPr>
       <w:color w:val="0000FF"/>
       <w:u w:val="single"/>
+    </w:rPr>
+  </w:style>
+  <w:style w:type="character" w:styleId="MenoPendente">
+    <w:name w:val="Unresolved Mention"/>
+    <w:basedOn w:val="Fontepargpadro"/>
+    <w:uiPriority w:val="99"/>
+    <w:semiHidden/>
+    <w:unhideWhenUsed/>
+    <w:rsid w:val="00524757"/>
+    <w:rPr>
+      <w:color w:val="605E5C"/>
+      <w:shd w:val="clear" w:color="auto" w:fill="E1DFDD"/>
     </w:rPr>
   </w:style>
 </w:styles>

</xml_diff>